<commit_message>
Update architecture of code --> define files into our solution
</commit_message>
<xml_diff>
--- a/Ressources/Documents/Architecture de code History Treasures.docx
+++ b/Ressources/Documents/Architecture de code History Treasures.docx
@@ -27,7 +27,13 @@
         <w:t>Nous allons créer une solution dans laquelle nous allons organi</w:t>
       </w:r>
       <w:r>
-        <w:t>ser notre travail en (nombre) dossiers interne à cette solution. Ces dossiers contiendront quant à eux les divers codes.</w:t>
+        <w:t xml:space="preserve">ser notre travail en </w:t>
+      </w:r>
+      <w:r>
+        <w:t>10</w:t>
+      </w:r>
+      <w:r>
+        <w:t xml:space="preserve"> dossiers interne à cette solution. Ces dossiers contiendront quant à eux les divers codes.</w:t>
       </w:r>
     </w:p>
     <w:p/>
@@ -37,320 +43,296 @@
       </w:r>
     </w:p>
     <w:p>
-      <w:pPr>
-        <w:pStyle w:val="Paragraphedeliste"/>
-        <w:numPr>
-          <w:ilvl w:val="0"/>
-          <w:numId w:val="1"/>
-        </w:numPr>
-      </w:pPr>
-      <w:r>
-        <w:t>Classe de base</w:t>
-      </w:r>
-    </w:p>
-    <w:p>
-      <w:pPr>
-        <w:pStyle w:val="Paragraphedeliste"/>
-        <w:numPr>
-          <w:ilvl w:val="1"/>
-          <w:numId w:val="1"/>
-        </w:numPr>
-      </w:pPr>
-      <w:r>
-        <w:t>Hérite de la classe supérieure</w:t>
-      </w:r>
-    </w:p>
-    <w:p/>
-    <w:p>
-      <w:proofErr w:type="spellStart"/>
-      <w:proofErr w:type="gramStart"/>
-      <w:r>
-        <w:t>ITI.HistoryTreasures.Game</w:t>
-      </w:r>
-      <w:proofErr w:type="spellEnd"/>
-      <w:proofErr w:type="gramEnd"/>
-    </w:p>
-    <w:p>
-      <w:pPr>
-        <w:pStyle w:val="Paragraphedeliste"/>
-        <w:numPr>
-          <w:ilvl w:val="0"/>
-          <w:numId w:val="1"/>
-        </w:numPr>
-      </w:pPr>
-      <w:r>
-        <w:t>Game</w:t>
-      </w:r>
-    </w:p>
-    <w:p>
-      <w:pPr>
-        <w:pStyle w:val="Paragraphedeliste"/>
-        <w:numPr>
-          <w:ilvl w:val="1"/>
-          <w:numId w:val="1"/>
-        </w:numPr>
-      </w:pPr>
-      <w:r>
-        <w:t>Main (</w:t>
-      </w:r>
-      <w:proofErr w:type="spellStart"/>
-      <w:r>
-        <w:t>gameloop</w:t>
-      </w:r>
-      <w:proofErr w:type="spellEnd"/>
-      <w:r>
-        <w:t>)</w:t>
-      </w:r>
-    </w:p>
-    <w:p>
-      <w:pPr>
-        <w:pStyle w:val="Paragraphedeliste"/>
-        <w:numPr>
-          <w:ilvl w:val="1"/>
-          <w:numId w:val="1"/>
-        </w:numPr>
-      </w:pPr>
-      <w:proofErr w:type="spellStart"/>
-      <w:r>
-        <w:t>Theme</w:t>
-      </w:r>
-      <w:proofErr w:type="spellEnd"/>
-      <w:r>
-        <w:t xml:space="preserve"> </w:t>
-      </w:r>
-    </w:p>
-    <w:p>
-      <w:pPr>
-        <w:pStyle w:val="Paragraphedeliste"/>
-        <w:numPr>
-          <w:ilvl w:val="1"/>
-          <w:numId w:val="1"/>
-        </w:numPr>
-      </w:pPr>
-      <w:proofErr w:type="spellStart"/>
-      <w:r>
-        <w:t>Level</w:t>
-      </w:r>
-      <w:proofErr w:type="spellEnd"/>
-    </w:p>
-    <w:p>
-      <w:pPr>
-        <w:pStyle w:val="Paragraphedeliste"/>
-        <w:ind w:left="1440"/>
-      </w:pPr>
-    </w:p>
-    <w:p>
-      <w:pPr>
-        <w:pStyle w:val="Paragraphedeliste"/>
-        <w:numPr>
-          <w:ilvl w:val="0"/>
-          <w:numId w:val="1"/>
-        </w:numPr>
-      </w:pPr>
-      <w:proofErr w:type="spellStart"/>
-      <w:r>
-        <w:t>Character</w:t>
-      </w:r>
-      <w:proofErr w:type="spellEnd"/>
-    </w:p>
-    <w:p>
-      <w:pPr>
-        <w:pStyle w:val="Paragraphedeliste"/>
-        <w:numPr>
-          <w:ilvl w:val="1"/>
-          <w:numId w:val="1"/>
-        </w:numPr>
-      </w:pPr>
-      <w:proofErr w:type="spellStart"/>
-      <w:r>
-        <w:t>MainCharacter</w:t>
-      </w:r>
-      <w:proofErr w:type="spellEnd"/>
-    </w:p>
-    <w:p>
-      <w:pPr>
-        <w:pStyle w:val="Paragraphedeliste"/>
-        <w:numPr>
-          <w:ilvl w:val="1"/>
-          <w:numId w:val="1"/>
-        </w:numPr>
-      </w:pPr>
-      <w:r>
-        <w:t>PNJ</w:t>
-      </w:r>
-    </w:p>
-    <w:p>
-      <w:pPr>
-        <w:pStyle w:val="Paragraphedeliste"/>
-        <w:ind w:left="1440"/>
-      </w:pPr>
-    </w:p>
-    <w:p>
-      <w:pPr>
-        <w:pStyle w:val="Paragraphedeliste"/>
-        <w:numPr>
-          <w:ilvl w:val="0"/>
-          <w:numId w:val="1"/>
-        </w:numPr>
-      </w:pPr>
-      <w:proofErr w:type="spellStart"/>
-      <w:r>
-        <w:t>Map</w:t>
-      </w:r>
-      <w:proofErr w:type="spellEnd"/>
-    </w:p>
-    <w:p>
-      <w:pPr>
-        <w:pStyle w:val="Paragraphedeliste"/>
-        <w:numPr>
-          <w:ilvl w:val="1"/>
-          <w:numId w:val="1"/>
-        </w:numPr>
-      </w:pPr>
-      <w:proofErr w:type="spellStart"/>
-      <w:r>
-        <w:t>Map</w:t>
-      </w:r>
-      <w:proofErr w:type="spellEnd"/>
-    </w:p>
-    <w:p>
-      <w:pPr>
-        <w:pStyle w:val="Paragraphedeliste"/>
-        <w:numPr>
-          <w:ilvl w:val="1"/>
-          <w:numId w:val="1"/>
-        </w:numPr>
-      </w:pPr>
-      <w:proofErr w:type="spellStart"/>
-      <w:r>
-        <w:t>MapDesign</w:t>
-      </w:r>
-      <w:proofErr w:type="spellEnd"/>
-    </w:p>
-    <w:p>
-      <w:pPr>
-        <w:pStyle w:val="Paragraphedeliste"/>
-        <w:ind w:left="1440"/>
-      </w:pPr>
-    </w:p>
-    <w:p>
-      <w:pPr>
-        <w:pStyle w:val="Paragraphedeliste"/>
-        <w:numPr>
-          <w:ilvl w:val="0"/>
-          <w:numId w:val="1"/>
-        </w:numPr>
-      </w:pPr>
-      <w:proofErr w:type="spellStart"/>
-      <w:r>
-        <w:t>Resources</w:t>
-      </w:r>
-      <w:proofErr w:type="spellEnd"/>
-    </w:p>
-    <w:p>
-      <w:pPr>
-        <w:pStyle w:val="Paragraphedeliste"/>
-        <w:numPr>
-          <w:ilvl w:val="1"/>
-          <w:numId w:val="1"/>
-        </w:numPr>
-      </w:pPr>
-      <w:proofErr w:type="spellStart"/>
-      <w:r>
-        <w:t>Tiles</w:t>
-      </w:r>
-      <w:proofErr w:type="spellEnd"/>
-    </w:p>
-    <w:p>
-      <w:pPr>
-        <w:pStyle w:val="Paragraphedeliste"/>
-        <w:numPr>
-          <w:ilvl w:val="1"/>
-          <w:numId w:val="1"/>
-        </w:numPr>
-      </w:pPr>
-      <w:proofErr w:type="spellStart"/>
-      <w:r>
-        <w:t>CharacterBitMap</w:t>
-      </w:r>
-      <w:proofErr w:type="spellEnd"/>
-    </w:p>
-    <w:p>
-      <w:pPr>
-        <w:pStyle w:val="Paragraphedeliste"/>
-        <w:numPr>
-          <w:ilvl w:val="1"/>
-          <w:numId w:val="1"/>
-        </w:numPr>
-      </w:pPr>
-      <w:r>
-        <w:t>Items</w:t>
-      </w:r>
-    </w:p>
-    <w:p>
-      <w:pPr>
-        <w:pStyle w:val="Paragraphedeliste"/>
-        <w:ind w:left="1440"/>
-      </w:pPr>
-    </w:p>
-    <w:p>
-      <w:pPr>
-        <w:pStyle w:val="Paragraphedeliste"/>
-        <w:numPr>
-          <w:ilvl w:val="0"/>
-          <w:numId w:val="1"/>
-        </w:numPr>
-      </w:pPr>
-      <w:proofErr w:type="spellStart"/>
-      <w:r>
-        <w:t>Rendering</w:t>
-      </w:r>
-      <w:proofErr w:type="spellEnd"/>
-    </w:p>
-    <w:p>
-      <w:pPr>
-        <w:pStyle w:val="Paragraphedeliste"/>
-        <w:numPr>
-          <w:ilvl w:val="1"/>
-          <w:numId w:val="1"/>
-        </w:numPr>
-      </w:pPr>
-      <w:proofErr w:type="spellStart"/>
-      <w:r>
-        <w:t>GameRender</w:t>
-      </w:r>
-      <w:proofErr w:type="spellEnd"/>
-    </w:p>
-    <w:p>
-      <w:pPr>
-        <w:pStyle w:val="Paragraphedeliste"/>
-        <w:numPr>
-          <w:ilvl w:val="1"/>
-          <w:numId w:val="1"/>
-        </w:numPr>
-      </w:pPr>
-      <w:proofErr w:type="spellStart"/>
-      <w:r>
-        <w:t>GameContext</w:t>
-      </w:r>
-      <w:proofErr w:type="spellEnd"/>
-    </w:p>
-    <w:p>
-      <w:pPr>
-        <w:pStyle w:val="Paragraphedeliste"/>
-        <w:ind w:left="1440"/>
-      </w:pPr>
+      <w:r>
+        <w:t>Dossier Nom :</w:t>
+      </w:r>
       <w:bookmarkStart w:id="0" w:name="_GoBack"/>
       <w:bookmarkEnd w:id="0"/>
     </w:p>
     <w:p>
-      <w:proofErr w:type="spellStart"/>
-      <w:proofErr w:type="gramStart"/>
+      <w:pPr>
+        <w:pStyle w:val="Paragraphedeliste"/>
+        <w:numPr>
+          <w:ilvl w:val="0"/>
+          <w:numId w:val="1"/>
+        </w:numPr>
+      </w:pPr>
+      <w:r>
+        <w:t>Classe de base</w:t>
+      </w:r>
+    </w:p>
+    <w:p>
+      <w:pPr>
+        <w:pStyle w:val="Paragraphedeliste"/>
+        <w:numPr>
+          <w:ilvl w:val="1"/>
+          <w:numId w:val="1"/>
+        </w:numPr>
+      </w:pPr>
+      <w:r>
+        <w:t>Hérite de la classe supérieure</w:t>
+      </w:r>
+    </w:p>
+    <w:p/>
+    <w:p>
+      <w:r>
+        <w:t>ITI.HistoryTreasures.Game</w:t>
+      </w:r>
+    </w:p>
+    <w:p>
+      <w:r>
+        <w:t xml:space="preserve">Dossier </w:t>
+      </w:r>
+      <w:r>
+        <w:t>Game</w:t>
+      </w:r>
+      <w:r>
+        <w:t> :</w:t>
+      </w:r>
+    </w:p>
+    <w:p>
+      <w:pPr>
+        <w:pStyle w:val="Paragraphedeliste"/>
+        <w:numPr>
+          <w:ilvl w:val="0"/>
+          <w:numId w:val="1"/>
+        </w:numPr>
+      </w:pPr>
+      <w:r>
+        <w:t>Game</w:t>
+      </w:r>
+    </w:p>
+    <w:p>
+      <w:pPr>
+        <w:pStyle w:val="Paragraphedeliste"/>
+        <w:numPr>
+          <w:ilvl w:val="1"/>
+          <w:numId w:val="1"/>
+        </w:numPr>
+      </w:pPr>
+      <w:r>
+        <w:t>Main (gameloop)</w:t>
+      </w:r>
+    </w:p>
+    <w:p>
+      <w:pPr>
+        <w:pStyle w:val="Paragraphedeliste"/>
+        <w:numPr>
+          <w:ilvl w:val="1"/>
+          <w:numId w:val="1"/>
+        </w:numPr>
+      </w:pPr>
+      <w:r>
+        <w:t xml:space="preserve">Theme </w:t>
+      </w:r>
+    </w:p>
+    <w:p>
+      <w:pPr>
+        <w:pStyle w:val="Paragraphedeliste"/>
+        <w:numPr>
+          <w:ilvl w:val="1"/>
+          <w:numId w:val="1"/>
+        </w:numPr>
+      </w:pPr>
+      <w:r>
+        <w:t>Level</w:t>
+      </w:r>
+    </w:p>
+    <w:p>
+      <w:r>
+        <w:t>Dossier</w:t>
+      </w:r>
+      <w:r>
+        <w:t xml:space="preserve"> Character</w:t>
+      </w:r>
+      <w:r>
+        <w:t> :</w:t>
+      </w:r>
+    </w:p>
+    <w:p>
+      <w:pPr>
+        <w:pStyle w:val="Paragraphedeliste"/>
+        <w:numPr>
+          <w:ilvl w:val="0"/>
+          <w:numId w:val="1"/>
+        </w:numPr>
+      </w:pPr>
+      <w:r>
+        <w:t>Character</w:t>
+      </w:r>
+    </w:p>
+    <w:p>
+      <w:pPr>
+        <w:pStyle w:val="Paragraphedeliste"/>
+        <w:numPr>
+          <w:ilvl w:val="1"/>
+          <w:numId w:val="1"/>
+        </w:numPr>
+      </w:pPr>
+      <w:r>
+        <w:t>MainCharacter</w:t>
+      </w:r>
+    </w:p>
+    <w:p>
+      <w:pPr>
+        <w:pStyle w:val="Paragraphedeliste"/>
+        <w:numPr>
+          <w:ilvl w:val="1"/>
+          <w:numId w:val="1"/>
+        </w:numPr>
+      </w:pPr>
+      <w:r>
+        <w:t>PNJ</w:t>
+      </w:r>
+    </w:p>
+    <w:p>
+      <w:r>
+        <w:t>Dossier Map :</w:t>
+      </w:r>
+    </w:p>
+    <w:p>
+      <w:pPr>
+        <w:pStyle w:val="Paragraphedeliste"/>
+        <w:numPr>
+          <w:ilvl w:val="0"/>
+          <w:numId w:val="1"/>
+        </w:numPr>
+      </w:pPr>
+      <w:r>
+        <w:t>Map</w:t>
+      </w:r>
+    </w:p>
+    <w:p>
+      <w:pPr>
+        <w:pStyle w:val="Paragraphedeliste"/>
+        <w:numPr>
+          <w:ilvl w:val="1"/>
+          <w:numId w:val="1"/>
+        </w:numPr>
+      </w:pPr>
+      <w:r>
+        <w:t>Map</w:t>
+      </w:r>
+    </w:p>
+    <w:p>
+      <w:pPr>
+        <w:pStyle w:val="Paragraphedeliste"/>
+        <w:numPr>
+          <w:ilvl w:val="1"/>
+          <w:numId w:val="1"/>
+        </w:numPr>
+      </w:pPr>
+      <w:r>
+        <w:t>MapDesign</w:t>
+      </w:r>
+    </w:p>
+    <w:p>
+      <w:r>
+        <w:t>Dossier Resources :</w:t>
+      </w:r>
+    </w:p>
+    <w:p>
+      <w:pPr>
+        <w:pStyle w:val="Paragraphedeliste"/>
+        <w:numPr>
+          <w:ilvl w:val="0"/>
+          <w:numId w:val="1"/>
+        </w:numPr>
+      </w:pPr>
+      <w:r>
+        <w:t>Resources</w:t>
+      </w:r>
+    </w:p>
+    <w:p>
+      <w:pPr>
+        <w:pStyle w:val="Paragraphedeliste"/>
+        <w:numPr>
+          <w:ilvl w:val="1"/>
+          <w:numId w:val="1"/>
+        </w:numPr>
+      </w:pPr>
+      <w:r>
+        <w:t>Tiles</w:t>
+      </w:r>
+    </w:p>
+    <w:p>
+      <w:pPr>
+        <w:pStyle w:val="Paragraphedeliste"/>
+        <w:numPr>
+          <w:ilvl w:val="1"/>
+          <w:numId w:val="1"/>
+        </w:numPr>
+      </w:pPr>
+      <w:r>
+        <w:t>CharacterBitMap</w:t>
+      </w:r>
+    </w:p>
+    <w:p>
+      <w:pPr>
+        <w:pStyle w:val="Paragraphedeliste"/>
+        <w:numPr>
+          <w:ilvl w:val="1"/>
+          <w:numId w:val="1"/>
+        </w:numPr>
+      </w:pPr>
+      <w:r>
+        <w:t>Items</w:t>
+      </w:r>
+    </w:p>
+    <w:p>
+      <w:r>
+        <w:t>Dossier Rendering</w:t>
+      </w:r>
+    </w:p>
+    <w:p>
+      <w:pPr>
+        <w:pStyle w:val="Paragraphedeliste"/>
+        <w:numPr>
+          <w:ilvl w:val="0"/>
+          <w:numId w:val="1"/>
+        </w:numPr>
+      </w:pPr>
+      <w:r>
+        <w:t>Rendering</w:t>
+      </w:r>
+    </w:p>
+    <w:p>
+      <w:pPr>
+        <w:pStyle w:val="Paragraphedeliste"/>
+        <w:numPr>
+          <w:ilvl w:val="1"/>
+          <w:numId w:val="1"/>
+        </w:numPr>
+      </w:pPr>
+      <w:r>
+        <w:t>GameRender</w:t>
+      </w:r>
+    </w:p>
+    <w:p>
+      <w:pPr>
+        <w:pStyle w:val="Paragraphedeliste"/>
+        <w:numPr>
+          <w:ilvl w:val="1"/>
+          <w:numId w:val="1"/>
+        </w:numPr>
+      </w:pPr>
+      <w:r>
+        <w:t>GameContext</w:t>
+      </w:r>
+    </w:p>
+    <w:p>
+      <w:pPr>
+        <w:pStyle w:val="Paragraphedeliste"/>
+        <w:ind w:left="1440"/>
+      </w:pPr>
+    </w:p>
+    <w:p/>
+    <w:p/>
+    <w:p/>
+    <w:p>
       <w:r>
         <w:t>ITI.HistoryTreasures.Tests</w:t>
       </w:r>
-      <w:proofErr w:type="spellEnd"/>
-      <w:proofErr w:type="gramEnd"/>
     </w:p>
     <w:p>
       <w:pPr>
@@ -361,7 +343,55 @@
         </w:numPr>
       </w:pPr>
       <w:r>
-        <w:t>Tests unitaires</w:t>
+        <w:t>Game.Tests</w:t>
+      </w:r>
+    </w:p>
+    <w:p>
+      <w:pPr>
+        <w:pStyle w:val="Paragraphedeliste"/>
+        <w:numPr>
+          <w:ilvl w:val="0"/>
+          <w:numId w:val="1"/>
+        </w:numPr>
+      </w:pPr>
+      <w:r>
+        <w:t>Character.Tests</w:t>
+      </w:r>
+    </w:p>
+    <w:p>
+      <w:pPr>
+        <w:pStyle w:val="Paragraphedeliste"/>
+        <w:numPr>
+          <w:ilvl w:val="0"/>
+          <w:numId w:val="1"/>
+        </w:numPr>
+      </w:pPr>
+      <w:r>
+        <w:t>Map.Tests</w:t>
+      </w:r>
+    </w:p>
+    <w:p>
+      <w:pPr>
+        <w:pStyle w:val="Paragraphedeliste"/>
+        <w:numPr>
+          <w:ilvl w:val="0"/>
+          <w:numId w:val="1"/>
+        </w:numPr>
+      </w:pPr>
+      <w:r>
+        <w:t>Resources.Tests</w:t>
+      </w:r>
+    </w:p>
+    <w:p>
+      <w:pPr>
+        <w:pStyle w:val="Paragraphedeliste"/>
+        <w:numPr>
+          <w:ilvl w:val="0"/>
+          <w:numId w:val="1"/>
+        </w:numPr>
+      </w:pPr>
+      <w:r>
+        <w:t>Rendering.Tests</w:t>
       </w:r>
     </w:p>
     <w:sectPr>

</xml_diff>